<commit_message>
Code comment changes. Turn file processing documentation initial version. Nova icon converted to png.
</commit_message>
<xml_diff>
--- a/Documentation/Nova Priority Guide.docx
+++ b/Documentation/Nova Priority Guide.docx
@@ -28,7 +28,13 @@
         <w:t>3 – Desirable feature not implemented/broken or working incorrectly (</w:t>
       </w:r>
       <w:r>
-        <w:t>playable but annoying, acceptable for a Beta version</w:t>
+        <w:t xml:space="preserve">playable but </w:t>
+      </w:r>
+      <w:r>
+        <w:t xml:space="preserve">may be </w:t>
+      </w:r>
+      <w:r>
+        <w:t>annoying, acceptable for a Beta version</w:t>
       </w:r>
       <w:r>
         <w:t>).</w:t>

</xml_diff>

<commit_message>
Order read/write as xml coded. Need to add post load referencing and do test/debug. Committed code has xml orders disabled to allow old binary format to be used for now.
</commit_message>
<xml_diff>
--- a/Documentation/Nova Priority Guide.docx
+++ b/Documentation/Nova Priority Guide.docx
@@ -22,6 +22,20 @@
       <w:r>
         <w:t xml:space="preserve"> (playable but slightly annoying).</w:t>
       </w:r>
+      <w:r>
+        <w:t xml:space="preserve"> </w:t>
+      </w:r>
+      <w:r>
+        <w:t xml:space="preserve">Minor Stars! </w:t>
+      </w:r>
+      <w:proofErr w:type="gramStart"/>
+      <w:r>
+        <w:t>fidelity</w:t>
+      </w:r>
+      <w:proofErr w:type="gramEnd"/>
+      <w:r>
+        <w:t xml:space="preserve"> issues for minor features or quirks (e.g. design slot firing order).</w:t>
+      </w:r>
     </w:p>
     <w:p>
       <w:r>
@@ -39,6 +53,20 @@
       <w:r>
         <w:t>).</w:t>
       </w:r>
+      <w:r>
+        <w:t xml:space="preserve"> Potential exploit, ugly or overly complicated design/implementation.</w:t>
+      </w:r>
+      <w:r>
+        <w:t xml:space="preserve"> Moderate Stars! </w:t>
+      </w:r>
+      <w:proofErr w:type="gramStart"/>
+      <w:r>
+        <w:t>fidelity</w:t>
+      </w:r>
+      <w:proofErr w:type="gramEnd"/>
+      <w:r>
+        <w:t xml:space="preserve"> issues (item costs, race costs).</w:t>
+      </w:r>
     </w:p>
     <w:p>
       <w:r>
@@ -50,15 +78,35 @@
       <w:r>
         <w:t>not implemented/broken or working incorrectly (limited playability).</w:t>
       </w:r>
+      <w:r>
+        <w:t xml:space="preserve"> Exploit or breaks design principles. </w:t>
+      </w:r>
+      <w:r>
+        <w:t xml:space="preserve">Cross platform or compatibility issues. Significant Stars! </w:t>
+      </w:r>
+      <w:proofErr w:type="gramStart"/>
+      <w:r>
+        <w:t>fidelity</w:t>
+      </w:r>
+      <w:proofErr w:type="gramEnd"/>
+      <w:r>
+        <w:t xml:space="preserve"> issues (e.g. order of major turn stages).</w:t>
+      </w:r>
     </w:p>
     <w:p>
       <w:r>
         <w:t>5 – Core feature not implemented/broken or working incorrectly (unplayable).</w:t>
       </w:r>
+      <w:r>
+        <w:t xml:space="preserve"> </w:t>
+      </w:r>
     </w:p>
     <w:p>
       <w:r>
         <w:t>6 – Program crashes but problem can be avoided</w:t>
+      </w:r>
+      <w:r>
+        <w:t xml:space="preserve">. </w:t>
       </w:r>
     </w:p>
     <w:p>

</xml_diff>